<commit_message>
Finished Sprint 5 output
</commit_message>
<xml_diff>
--- a/Management/Sprint Docs/Sprint 5/Sprint 5 Output.docx
+++ b/Management/Sprint Docs/Sprint 5/Sprint 5 Output.docx
@@ -28,29 +28,17 @@
         <w:tab/>
       </w:r>
       <w:r>
-        <w:rPr>
-          <w:highlight w:val="yellow"/>
-        </w:rPr>
         <w:t xml:space="preserve">Tagged in </w:t>
       </w:r>
       <w:proofErr w:type="spellStart"/>
       <w:r>
-        <w:rPr>
-          <w:highlight w:val="yellow"/>
-        </w:rPr>
         <w:t>bitbucket</w:t>
       </w:r>
       <w:proofErr w:type="spellEnd"/>
       <w:r>
-        <w:rPr>
-          <w:highlight w:val="yellow"/>
-        </w:rPr>
         <w:t xml:space="preserve"> as Sprint_5</w:t>
       </w:r>
       <w:r>
-        <w:rPr>
-          <w:highlight w:val="yellow"/>
-        </w:rPr>
         <w:t>_Product_Increment</w:t>
       </w:r>
     </w:p>
@@ -573,6 +561,87 @@
     <w:p>
       <w:pPr>
         <w:pStyle w:val="NoSpacing"/>
+        <w:numPr>
+          <w:ilvl w:val="0"/>
+          <w:numId w:val="3"/>
+        </w:numPr>
+        <w:rPr>
+          <w:b/>
+        </w:rPr>
+      </w:pPr>
+      <w:r>
+        <w:t xml:space="preserve">Task 9: Dynamic Height of graph and width </w:t>
+      </w:r>
+    </w:p>
+    <w:p>
+      <w:pPr>
+        <w:pStyle w:val="NoSpacing"/>
+        <w:numPr>
+          <w:ilvl w:val="1"/>
+          <w:numId w:val="3"/>
+        </w:numPr>
+        <w:rPr>
+          <w:b/>
+        </w:rPr>
+      </w:pPr>
+      <w:r>
+        <w:rPr>
+          <w:b/>
+        </w:rPr>
+        <w:t>PASS</w:t>
+      </w:r>
+    </w:p>
+    <w:p>
+      <w:pPr>
+        <w:pStyle w:val="NoSpacing"/>
+        <w:numPr>
+          <w:ilvl w:val="0"/>
+          <w:numId w:val="3"/>
+        </w:numPr>
+        <w:rPr>
+          <w:b/>
+        </w:rPr>
+      </w:pPr>
+      <w:r>
+        <w:t>Task 10: Integration Testing</w:t>
+      </w:r>
+    </w:p>
+    <w:p>
+      <w:pPr>
+        <w:pStyle w:val="NoSpacing"/>
+        <w:numPr>
+          <w:ilvl w:val="1"/>
+          <w:numId w:val="3"/>
+        </w:numPr>
+        <w:rPr>
+          <w:b/>
+        </w:rPr>
+      </w:pPr>
+      <w:r>
+        <w:t>User Account, Projects, Weather Data, Zip Info, Zip Update, Project Lookup</w:t>
+      </w:r>
+    </w:p>
+    <w:p>
+      <w:pPr>
+        <w:pStyle w:val="NoSpacing"/>
+        <w:numPr>
+          <w:ilvl w:val="2"/>
+          <w:numId w:val="3"/>
+        </w:numPr>
+        <w:rPr>
+          <w:b/>
+        </w:rPr>
+      </w:pPr>
+      <w:r>
+        <w:rPr>
+          <w:b/>
+        </w:rPr>
+        <w:t>PASS</w:t>
+      </w:r>
+    </w:p>
+    <w:p>
+      <w:pPr>
+        <w:pStyle w:val="NoSpacing"/>
         <w:rPr>
           <w:b/>
         </w:rPr>
@@ -593,6 +662,7 @@
         <w:rPr>
           <w:b/>
         </w:rPr>
+        <w:lastRenderedPageBreak/>
         <w:t xml:space="preserve">Anomalies </w:t>
       </w:r>
     </w:p>
@@ -667,1281 +737,1327 @@
         </w:numPr>
       </w:pPr>
       <w:r>
-        <w:lastRenderedPageBreak/>
         <w:t xml:space="preserve">Daniel Grote, Bryan Allen, </w:t>
       </w:r>
       <w:r>
         <w:t>Anne Werner</w:t>
       </w:r>
+    </w:p>
+    <w:p>
+      <w:pPr>
+        <w:pStyle w:val="NoSpacing"/>
+        <w:numPr>
+          <w:ilvl w:val="0"/>
+          <w:numId w:val="1"/>
+        </w:numPr>
+      </w:pPr>
+      <w:r>
+        <w:t>NOTES:</w:t>
+      </w:r>
+    </w:p>
+    <w:p>
+      <w:pPr>
+        <w:pStyle w:val="NoSpacing"/>
+        <w:numPr>
+          <w:ilvl w:val="1"/>
+          <w:numId w:val="1"/>
+        </w:numPr>
+      </w:pPr>
+      <w:r>
+        <w:t>Mark had a last minute change in his schedule and was unable to come. We offered to meet with mark again but he said we could email him the list of changes and decis</w:t>
+      </w:r>
+      <w:r>
+        <w:t>ions that Anne made. Since he is the “main client” he has the final say so he needed to okay the decisions Anne made.</w:t>
+      </w:r>
+      <w:r>
+        <w:t xml:space="preserve"> </w:t>
+      </w:r>
+    </w:p>
+    <w:p>
+      <w:pPr>
+        <w:pStyle w:val="NoSpacing"/>
+        <w:numPr>
+          <w:ilvl w:val="0"/>
+          <w:numId w:val="1"/>
+        </w:numPr>
+      </w:pPr>
+      <w:r>
+        <w:t>Discussion:</w:t>
+      </w:r>
+    </w:p>
+    <w:p>
+      <w:pPr>
+        <w:pStyle w:val="NoSpacing"/>
+        <w:numPr>
+          <w:ilvl w:val="1"/>
+          <w:numId w:val="1"/>
+        </w:numPr>
+      </w:pPr>
+      <w:r>
+        <w:t>We demoed w</w:t>
+      </w:r>
+      <w:r>
+        <w:t>hat was accomplished in sprint 5</w:t>
+      </w:r>
+      <w:r>
+        <w:t>.</w:t>
+      </w:r>
+    </w:p>
+    <w:p>
+      <w:pPr>
+        <w:pStyle w:val="NoSpacing"/>
+        <w:numPr>
+          <w:ilvl w:val="1"/>
+          <w:numId w:val="1"/>
+        </w:numPr>
+      </w:pPr>
+      <w:r>
+        <w:t>Discussed the following topics</w:t>
+      </w:r>
+    </w:p>
+    <w:p>
+      <w:pPr>
+        <w:pStyle w:val="NoSpacing"/>
+        <w:numPr>
+          <w:ilvl w:val="2"/>
+          <w:numId w:val="1"/>
+        </w:numPr>
+      </w:pPr>
+      <w:r>
+        <w:t>Beta Testing</w:t>
+      </w:r>
+    </w:p>
+    <w:p>
+      <w:pPr>
+        <w:pStyle w:val="NoSpacing"/>
+        <w:numPr>
+          <w:ilvl w:val="3"/>
+          <w:numId w:val="1"/>
+        </w:numPr>
+      </w:pPr>
+      <w:r>
+        <w:t>Anne is going to email some people that would use this software to get feedback from more people.</w:t>
+      </w:r>
+    </w:p>
+    <w:p>
+      <w:pPr>
+        <w:pStyle w:val="NoSpacing"/>
+        <w:numPr>
+          <w:ilvl w:val="2"/>
+          <w:numId w:val="1"/>
+        </w:numPr>
+      </w:pPr>
+      <w:r>
+        <w:t>Adding a series</w:t>
+      </w:r>
+    </w:p>
+    <w:p>
+      <w:pPr>
+        <w:pStyle w:val="NoSpacing"/>
+        <w:numPr>
+          <w:ilvl w:val="3"/>
+          <w:numId w:val="1"/>
+        </w:numPr>
+      </w:pPr>
+      <w:r>
+        <w:t>Colors</w:t>
+      </w:r>
+    </w:p>
+    <w:p>
+      <w:pPr>
+        <w:pStyle w:val="NoSpacing"/>
+        <w:numPr>
+          <w:ilvl w:val="3"/>
+          <w:numId w:val="1"/>
+        </w:numPr>
+      </w:pPr>
+      <w:r>
+        <w:t>Design</w:t>
+      </w:r>
+    </w:p>
+    <w:p>
+      <w:pPr>
+        <w:pStyle w:val="NoSpacing"/>
+        <w:numPr>
+          <w:ilvl w:val="3"/>
+          <w:numId w:val="1"/>
+        </w:numPr>
+      </w:pPr>
+      <w:r>
+        <w:t>Limit</w:t>
+      </w:r>
+      <w:r>
+        <w:t xml:space="preserve"> of # of series a user can add</w:t>
+      </w:r>
+    </w:p>
+    <w:p>
+      <w:pPr>
+        <w:pStyle w:val="NoSpacing"/>
+        <w:numPr>
+          <w:ilvl w:val="3"/>
+          <w:numId w:val="1"/>
+        </w:numPr>
+      </w:pPr>
+      <w:r>
+        <w:t xml:space="preserve">Deleting a </w:t>
+      </w:r>
+      <w:r>
+        <w:t>series</w:t>
+      </w:r>
+    </w:p>
+    <w:p>
+      <w:pPr>
+        <w:pStyle w:val="NoSpacing"/>
+        <w:numPr>
+          <w:ilvl w:val="2"/>
+          <w:numId w:val="1"/>
+        </w:numPr>
+      </w:pPr>
+      <w:r>
+        <w:t>Lower bound of evaporation rate</w:t>
+      </w:r>
+    </w:p>
+    <w:p>
+      <w:pPr>
+        <w:pStyle w:val="NoSpacing"/>
+        <w:numPr>
+          <w:ilvl w:val="2"/>
+          <w:numId w:val="1"/>
+        </w:numPr>
+      </w:pPr>
+      <w:r>
+        <w:t>Limit of # of series</w:t>
+      </w:r>
+    </w:p>
+    <w:p>
+      <w:pPr>
+        <w:pStyle w:val="NoSpacing"/>
+        <w:numPr>
+          <w:ilvl w:val="2"/>
+          <w:numId w:val="1"/>
+        </w:numPr>
+      </w:pPr>
+      <w:r>
+        <w:t>Privacy policy</w:t>
+      </w:r>
+    </w:p>
+    <w:p>
+      <w:pPr>
+        <w:pStyle w:val="NoSpacing"/>
+        <w:numPr>
+          <w:ilvl w:val="2"/>
+          <w:numId w:val="1"/>
+        </w:numPr>
+      </w:pPr>
+      <w:r>
+        <w:t>Web site usage statistics</w:t>
+      </w:r>
+    </w:p>
+    <w:p>
+      <w:pPr>
+        <w:pStyle w:val="NoSpacing"/>
+        <w:numPr>
+          <w:ilvl w:val="2"/>
+          <w:numId w:val="1"/>
+        </w:numPr>
+      </w:pPr>
+      <w:r>
+        <w:t>Database Integration</w:t>
+      </w:r>
+    </w:p>
+    <w:p>
+      <w:pPr>
+        <w:pStyle w:val="NoSpacing"/>
+        <w:numPr>
+          <w:ilvl w:val="2"/>
+          <w:numId w:val="1"/>
+        </w:numPr>
+      </w:pPr>
+      <w:r>
+        <w:t>Adding a notification</w:t>
+      </w:r>
+    </w:p>
+    <w:p>
+      <w:pPr>
+        <w:pStyle w:val="NoSpacing"/>
+        <w:numPr>
+          <w:ilvl w:val="2"/>
+          <w:numId w:val="1"/>
+        </w:numPr>
+      </w:pPr>
+      <w:r>
+        <w:t>Virtual server progress</w:t>
+      </w:r>
+    </w:p>
+    <w:p>
+      <w:pPr>
+        <w:pStyle w:val="NoSpacing"/>
+        <w:numPr>
+          <w:ilvl w:val="2"/>
+          <w:numId w:val="1"/>
+        </w:numPr>
+      </w:pPr>
+      <w:r>
+        <w:t>About page</w:t>
+      </w:r>
+    </w:p>
+    <w:p>
+      <w:pPr>
+        <w:pStyle w:val="NoSpacing"/>
+        <w:numPr>
+          <w:ilvl w:val="2"/>
+          <w:numId w:val="1"/>
+        </w:numPr>
+      </w:pPr>
+      <w:r>
+        <w:t>More text on pages to help explain how to use the website</w:t>
+      </w:r>
+    </w:p>
+    <w:p>
+      <w:pPr>
+        <w:pStyle w:val="NoSpacing"/>
+        <w:numPr>
+          <w:ilvl w:val="2"/>
+          <w:numId w:val="1"/>
+        </w:numPr>
+      </w:pPr>
+      <w:r>
+        <w:t>Deleting a project</w:t>
+      </w:r>
+    </w:p>
+    <w:p>
+      <w:pPr>
+        <w:pStyle w:val="NoSpacing"/>
+        <w:numPr>
+          <w:ilvl w:val="2"/>
+          <w:numId w:val="1"/>
+        </w:numPr>
+      </w:pPr>
+      <w:r>
+        <w:t>Future notification</w:t>
+      </w:r>
+    </w:p>
+    <w:p>
+      <w:pPr>
+        <w:pStyle w:val="NoSpacing"/>
+        <w:numPr>
+          <w:ilvl w:val="2"/>
+          <w:numId w:val="1"/>
+        </w:numPr>
+      </w:pPr>
+      <w:r>
+        <w:t>Disclaimer</w:t>
+      </w:r>
+    </w:p>
+    <w:p>
+      <w:pPr>
+        <w:pStyle w:val="NoSpacing"/>
+        <w:numPr>
+          <w:ilvl w:val="2"/>
+          <w:numId w:val="1"/>
+        </w:numPr>
+      </w:pPr>
+      <w:r>
+        <w:t>Format of graph</w:t>
+      </w:r>
+    </w:p>
+    <w:p>
+      <w:pPr>
+        <w:pStyle w:val="NoSpacing"/>
+        <w:numPr>
+          <w:ilvl w:val="2"/>
+          <w:numId w:val="1"/>
+        </w:numPr>
+      </w:pPr>
+      <w:r>
+        <w:t>Concrete</w:t>
+      </w:r>
+      <w:r>
+        <w:t xml:space="preserve"> temp for metric</w:t>
+      </w:r>
+      <w:r>
+        <w:t xml:space="preserve"> </w:t>
+      </w:r>
+    </w:p>
+    <w:p>
+      <w:pPr>
+        <w:pStyle w:val="NoSpacing"/>
+        <w:numPr>
+          <w:ilvl w:val="3"/>
+          <w:numId w:val="1"/>
+        </w:numPr>
+      </w:pPr>
+      <w:r>
+        <w:t># of decimal places</w:t>
+      </w:r>
+    </w:p>
+    <w:p>
+      <w:pPr>
+        <w:pStyle w:val="NoSpacing"/>
+        <w:numPr>
+          <w:ilvl w:val="2"/>
+          <w:numId w:val="1"/>
+        </w:numPr>
+      </w:pPr>
+      <w:r>
+        <w:t>Project page</w:t>
+      </w:r>
+    </w:p>
+    <w:p>
+      <w:pPr>
+        <w:pStyle w:val="NoSpacing"/>
+        <w:numPr>
+          <w:ilvl w:val="3"/>
+          <w:numId w:val="1"/>
+        </w:numPr>
+      </w:pPr>
+      <w:r>
+        <w:t>Had 3 different prototypes to see which one they like the best.</w:t>
+      </w:r>
+    </w:p>
+    <w:p>
+      <w:pPr>
+        <w:pStyle w:val="NoSpacing"/>
+        <w:numPr>
+          <w:ilvl w:val="0"/>
+          <w:numId w:val="1"/>
+        </w:numPr>
+      </w:pPr>
+      <w:r>
+        <w:t xml:space="preserve">Decisions: </w:t>
+      </w:r>
+    </w:p>
+    <w:p>
+      <w:pPr>
+        <w:pStyle w:val="NoSpacing"/>
+        <w:numPr>
+          <w:ilvl w:val="1"/>
+          <w:numId w:val="1"/>
+        </w:numPr>
+      </w:pPr>
+      <w:r>
+        <w:t>Clients want the following changes/additions:</w:t>
+      </w:r>
+    </w:p>
+    <w:p>
+      <w:pPr>
+        <w:pStyle w:val="NoSpacing"/>
+        <w:numPr>
+          <w:ilvl w:val="2"/>
+          <w:numId w:val="1"/>
+        </w:numPr>
+      </w:pPr>
+      <w:r>
+        <w:t>When there 3 or less projects they will be maximized. If there are more than that they will be minimized</w:t>
+      </w:r>
+    </w:p>
+    <w:p>
+      <w:pPr>
+        <w:pStyle w:val="NoSpacing"/>
+        <w:numPr>
+          <w:ilvl w:val="2"/>
+          <w:numId w:val="1"/>
+        </w:numPr>
+      </w:pPr>
+      <w:r>
+        <w:t>Lower bound of evap rate is 0</w:t>
+      </w:r>
+    </w:p>
+    <w:p>
+      <w:pPr>
+        <w:pStyle w:val="NoSpacing"/>
+        <w:numPr>
+          <w:ilvl w:val="2"/>
+          <w:numId w:val="1"/>
+        </w:numPr>
+      </w:pPr>
+      <w:r>
+        <w:t xml:space="preserve">Save user </w:t>
+      </w:r>
+      <w:r>
+        <w:t>added series on projects</w:t>
+      </w:r>
+    </w:p>
+    <w:p>
+      <w:pPr>
+        <w:pStyle w:val="ListParagraph"/>
+        <w:numPr>
+          <w:ilvl w:val="2"/>
+          <w:numId w:val="1"/>
+        </w:numPr>
+      </w:pPr>
+      <w:r>
+        <w:t>When adding a series with Inside checked. In the legend it says “Inside Wind Speed’. This should be changed to “Inside”. Other than that the naming of the series is fine.</w:t>
+      </w:r>
+    </w:p>
+    <w:p>
+      <w:pPr>
+        <w:pStyle w:val="ListParagraph"/>
+        <w:numPr>
+          <w:ilvl w:val="2"/>
+          <w:numId w:val="1"/>
+        </w:numPr>
+      </w:pPr>
+      <w:r>
+        <w:t xml:space="preserve">No limit on the number of series a person can add. </w:t>
+      </w:r>
+    </w:p>
+    <w:p>
+      <w:pPr>
+        <w:pStyle w:val="ListParagraph"/>
+        <w:numPr>
+          <w:ilvl w:val="3"/>
+          <w:numId w:val="1"/>
+        </w:numPr>
+      </w:pPr>
+      <w:r>
+        <w:t>Note: We will have a limit but it will be a high number.</w:t>
+      </w:r>
+    </w:p>
+    <w:p>
+      <w:pPr>
+        <w:pStyle w:val="ListParagraph"/>
+        <w:numPr>
+          <w:ilvl w:val="2"/>
+          <w:numId w:val="1"/>
+        </w:numPr>
+      </w:pPr>
+      <w:r>
+        <w:t>If metric, a concrete temperature can have 1 decimal place.</w:t>
+      </w:r>
+    </w:p>
+    <w:p>
+      <w:pPr>
+        <w:pStyle w:val="ListParagraph"/>
+        <w:numPr>
+          <w:ilvl w:val="2"/>
+          <w:numId w:val="1"/>
+        </w:numPr>
+      </w:pPr>
+      <w:r>
+        <w:t>Add privacy policy</w:t>
+      </w:r>
+    </w:p>
+    <w:p>
+      <w:pPr>
+        <w:pStyle w:val="ListParagraph"/>
+        <w:numPr>
+          <w:ilvl w:val="2"/>
+          <w:numId w:val="1"/>
+        </w:numPr>
+      </w:pPr>
+      <w:r>
+        <w:t>Add Disclaimer (Anne will take care of this)</w:t>
+      </w:r>
+    </w:p>
+    <w:p>
+      <w:pPr>
+        <w:pStyle w:val="ListParagraph"/>
+        <w:numPr>
+          <w:ilvl w:val="2"/>
+          <w:numId w:val="1"/>
+        </w:numPr>
+      </w:pPr>
+      <w:r>
+        <w:t xml:space="preserve">The format of the graph is good as it is with the new labels on the bottom. She thought that adding vertical lines would make the graph too crowded. </w:t>
+      </w:r>
+    </w:p>
+    <w:p>
+      <w:pPr>
+        <w:pStyle w:val="ListParagraph"/>
+        <w:numPr>
+          <w:ilvl w:val="2"/>
+          <w:numId w:val="1"/>
+        </w:numPr>
+      </w:pPr>
+      <w:r>
+        <w:t>When adding a series we will choose better colors.</w:t>
+      </w:r>
+    </w:p>
+    <w:p>
+      <w:pPr>
+        <w:pStyle w:val="ListParagraph"/>
+        <w:numPr>
+          <w:ilvl w:val="2"/>
+          <w:numId w:val="1"/>
+        </w:numPr>
+      </w:pPr>
+      <w:r>
+        <w:t>We will add a red X after the series name to delete a series.</w:t>
+      </w:r>
+    </w:p>
+    <w:p>
+      <w:pPr>
+        <w:pStyle w:val="ListParagraph"/>
+        <w:numPr>
+          <w:ilvl w:val="3"/>
+          <w:numId w:val="1"/>
+        </w:numPr>
+      </w:pPr>
+      <w:r>
+        <w:t xml:space="preserve">EX: Concrete temp 40 F </w:t>
+      </w:r>
+      <w:r>
+        <w:rPr>
+          <w:color w:val="FF0000"/>
+          <w:sz w:val="24"/>
+        </w:rPr>
+        <w:t>X</w:t>
+      </w:r>
+    </w:p>
+    <w:p>
+      <w:pPr>
+        <w:pStyle w:val="ListParagraph"/>
+        <w:numPr>
+          <w:ilvl w:val="2"/>
+          <w:numId w:val="1"/>
+        </w:numPr>
+      </w:pPr>
+      <w:r>
+        <w:t xml:space="preserve">The web site stats will be grouped by months. </w:t>
+      </w:r>
+    </w:p>
+    <w:p>
+      <w:pPr>
+        <w:pStyle w:val="ListParagraph"/>
+        <w:numPr>
+          <w:ilvl w:val="3"/>
+          <w:numId w:val="1"/>
+        </w:numPr>
+      </w:pPr>
+      <w:r>
+        <w:t xml:space="preserve">These monthly reports will be saved for a year. </w:t>
+      </w:r>
+    </w:p>
+    <w:p>
+      <w:pPr>
+        <w:pStyle w:val="ListParagraph"/>
+        <w:numPr>
+          <w:ilvl w:val="4"/>
+          <w:numId w:val="1"/>
+        </w:numPr>
+      </w:pPr>
+      <w:r>
+        <w:t xml:space="preserve">EX: if we had a year of web usage statistics and on the first of the month that months statistics from last year would be deleted. </w:t>
+      </w:r>
+    </w:p>
+    <w:p>
+      <w:pPr>
+        <w:pStyle w:val="ListParagraph"/>
+        <w:numPr>
+          <w:ilvl w:val="4"/>
+          <w:numId w:val="1"/>
+        </w:numPr>
+      </w:pPr>
+      <w:r>
+        <w:t>We will keep track of the following</w:t>
+      </w:r>
+    </w:p>
+    <w:p>
+      <w:pPr>
+        <w:pStyle w:val="ListParagraph"/>
+        <w:numPr>
+          <w:ilvl w:val="5"/>
+          <w:numId w:val="1"/>
+        </w:numPr>
+      </w:pPr>
+      <w:r>
+        <w:t>Total number of accounts</w:t>
+      </w:r>
+    </w:p>
+    <w:p>
+      <w:pPr>
+        <w:pStyle w:val="ListParagraph"/>
+        <w:numPr>
+          <w:ilvl w:val="5"/>
+          <w:numId w:val="1"/>
+        </w:numPr>
+      </w:pPr>
+      <w:r>
+        <w:t>Total number of projects</w:t>
+      </w:r>
+    </w:p>
+    <w:p>
+      <w:pPr>
+        <w:pStyle w:val="ListParagraph"/>
+        <w:numPr>
+          <w:ilvl w:val="5"/>
+          <w:numId w:val="1"/>
+        </w:numPr>
+      </w:pPr>
+      <w:r>
+        <w:t xml:space="preserve"># </w:t>
+      </w:r>
+      <w:proofErr w:type="gramStart"/>
+      <w:r>
+        <w:t>of</w:t>
+      </w:r>
+      <w:proofErr w:type="gramEnd"/>
+      <w:r>
+        <w:t xml:space="preserve"> projects with shared users</w:t>
+      </w:r>
+    </w:p>
+    <w:p>
+      <w:pPr>
+        <w:pStyle w:val="ListParagraph"/>
+        <w:numPr>
+          <w:ilvl w:val="5"/>
+          <w:numId w:val="1"/>
+        </w:numPr>
+      </w:pPr>
+      <w:r>
+        <w:t xml:space="preserve"># </w:t>
+      </w:r>
+      <w:proofErr w:type="gramStart"/>
+      <w:r>
+        <w:t>of</w:t>
+      </w:r>
+      <w:proofErr w:type="gramEnd"/>
+      <w:r>
+        <w:t xml:space="preserve"> Accounts created this month</w:t>
+      </w:r>
+    </w:p>
+    <w:p>
+      <w:pPr>
+        <w:pStyle w:val="ListParagraph"/>
+        <w:numPr>
+          <w:ilvl w:val="5"/>
+          <w:numId w:val="1"/>
+        </w:numPr>
+      </w:pPr>
+      <w:r>
+        <w:t xml:space="preserve"># </w:t>
+      </w:r>
+      <w:proofErr w:type="gramStart"/>
+      <w:r>
+        <w:t>of</w:t>
+      </w:r>
+      <w:proofErr w:type="gramEnd"/>
+      <w:r>
+        <w:t xml:space="preserve"> Projects created this month</w:t>
+      </w:r>
+    </w:p>
+    <w:p>
+      <w:pPr>
+        <w:pStyle w:val="ListParagraph"/>
+        <w:numPr>
+          <w:ilvl w:val="5"/>
+          <w:numId w:val="1"/>
+        </w:numPr>
+      </w:pPr>
+      <w:r>
+        <w:t xml:space="preserve"># </w:t>
+      </w:r>
+      <w:proofErr w:type="gramStart"/>
+      <w:r>
+        <w:t>of</w:t>
+      </w:r>
+      <w:proofErr w:type="gramEnd"/>
+      <w:r>
+        <w:t xml:space="preserve"> Future Notifications created this month</w:t>
+      </w:r>
+    </w:p>
+    <w:p>
+      <w:pPr>
+        <w:pStyle w:val="ListParagraph"/>
+        <w:numPr>
+          <w:ilvl w:val="5"/>
+          <w:numId w:val="1"/>
+        </w:numPr>
+      </w:pPr>
+      <w:r>
+        <w:t xml:space="preserve"># </w:t>
+      </w:r>
+      <w:proofErr w:type="gramStart"/>
+      <w:r>
+        <w:t>of</w:t>
+      </w:r>
+      <w:proofErr w:type="gramEnd"/>
+      <w:r>
+        <w:t xml:space="preserve"> Change in State Notifications created this month</w:t>
+      </w:r>
+    </w:p>
+    <w:p>
+      <w:pPr>
+        <w:pStyle w:val="ListParagraph"/>
+        <w:numPr>
+          <w:ilvl w:val="5"/>
+          <w:numId w:val="1"/>
+        </w:numPr>
+      </w:pPr>
+      <w:r>
+        <w:t xml:space="preserve"># </w:t>
+      </w:r>
+      <w:proofErr w:type="gramStart"/>
+      <w:r>
+        <w:t>of</w:t>
+      </w:r>
+      <w:proofErr w:type="gramEnd"/>
+      <w:r>
+        <w:t xml:space="preserve"> Notifications that were sent this month</w:t>
+      </w:r>
+    </w:p>
+    <w:p>
+      <w:pPr>
+        <w:pStyle w:val="ListParagraph"/>
+        <w:numPr>
+          <w:ilvl w:val="5"/>
+          <w:numId w:val="1"/>
+        </w:numPr>
+      </w:pPr>
+      <w:r>
+        <w:t>The zip codes that were searched for | is guest/user | # of times searched</w:t>
+      </w:r>
+    </w:p>
+    <w:p>
+      <w:pPr>
+        <w:pStyle w:val="ListParagraph"/>
+        <w:numPr>
+          <w:ilvl w:val="2"/>
+          <w:numId w:val="1"/>
+        </w:numPr>
+      </w:pPr>
+      <w:r>
+        <w:t xml:space="preserve">To add a notification the user will click a point on the graph and be able to choose to be notified if this point goes into the low, moderate, or high risk zones (or a combination of these zones). </w:t>
+      </w:r>
+    </w:p>
+    <w:p>
+      <w:pPr>
+        <w:pStyle w:val="ListParagraph"/>
+        <w:numPr>
+          <w:ilvl w:val="3"/>
+          <w:numId w:val="1"/>
+        </w:numPr>
+      </w:pPr>
+      <w:r>
+        <w:t>Any points on the graph that have notifications will have a small white circle around the point to distinguish the point from other points.</w:t>
+      </w:r>
+    </w:p>
+    <w:p>
+      <w:pPr>
+        <w:pStyle w:val="ListParagraph"/>
+        <w:numPr>
+          <w:ilvl w:val="3"/>
+          <w:numId w:val="1"/>
+        </w:numPr>
+      </w:pPr>
+      <w:r>
+        <w:t xml:space="preserve">We </w:t>
+      </w:r>
+      <w:r>
+        <w:t>will check once a day to see</w:t>
+      </w:r>
+      <w:r>
+        <w:t xml:space="preserve"> if the weather predications change for the notifications. </w:t>
+      </w:r>
+    </w:p>
+    <w:p>
+      <w:pPr>
+        <w:pStyle w:val="NoSpacing"/>
+        <w:numPr>
+          <w:ilvl w:val="0"/>
+          <w:numId w:val="1"/>
+        </w:numPr>
+      </w:pPr>
+      <w:r>
+        <w:t>Follow up actions:</w:t>
+      </w:r>
+    </w:p>
+    <w:p>
+      <w:pPr>
+        <w:pStyle w:val="NoSpacing"/>
+        <w:numPr>
+          <w:ilvl w:val="1"/>
+          <w:numId w:val="1"/>
+        </w:numPr>
+      </w:pPr>
+      <w:r>
+        <w:t xml:space="preserve">Anne is creating the disclaimer </w:t>
+      </w:r>
+    </w:p>
+    <w:p>
+      <w:pPr>
+        <w:pStyle w:val="NoSpacing"/>
+        <w:numPr>
+          <w:ilvl w:val="1"/>
+          <w:numId w:val="1"/>
+        </w:numPr>
+      </w:pPr>
+      <w:r>
+        <w:t>Anne is creating the content that will be on the about page</w:t>
+      </w:r>
+    </w:p>
+    <w:p>
+      <w:pPr>
+        <w:pStyle w:val="NoSpacing"/>
+        <w:numPr>
+          <w:ilvl w:val="0"/>
+          <w:numId w:val="1"/>
+        </w:numPr>
+      </w:pPr>
+      <w:r>
+        <w:t xml:space="preserve">From beta testing </w:t>
+      </w:r>
+    </w:p>
+    <w:p>
+      <w:pPr>
+        <w:pStyle w:val="NoSpacing"/>
+        <w:numPr>
+          <w:ilvl w:val="1"/>
+          <w:numId w:val="1"/>
+        </w:numPr>
+      </w:pPr>
+      <w:r>
+        <w:t>Buttons on graph page</w:t>
+      </w:r>
+      <w:r>
+        <w:t xml:space="preserve"> (Add notifications, options)</w:t>
+      </w:r>
+    </w:p>
+    <w:p>
+      <w:pPr>
+        <w:pStyle w:val="NoSpacing"/>
+        <w:numPr>
+          <w:ilvl w:val="2"/>
+          <w:numId w:val="1"/>
+        </w:numPr>
+      </w:pPr>
+      <w:r>
+        <w:t>Spread out</w:t>
+      </w:r>
+      <w:r>
+        <w:t xml:space="preserve"> the buttons</w:t>
+      </w:r>
+      <w:r>
+        <w:t xml:space="preserve"> better</w:t>
+      </w:r>
+    </w:p>
+    <w:p>
+      <w:pPr>
+        <w:pStyle w:val="NoSpacing"/>
+        <w:numPr>
+          <w:ilvl w:val="3"/>
+          <w:numId w:val="1"/>
+        </w:numPr>
+      </w:pPr>
+      <w:r>
+        <w:t>No longer needed. We are getting rid of add notification button.</w:t>
+      </w:r>
+    </w:p>
+    <w:p>
+      <w:pPr>
+        <w:pStyle w:val="NoSpacing"/>
+        <w:numPr>
+          <w:ilvl w:val="3"/>
+          <w:numId w:val="1"/>
+        </w:numPr>
+      </w:pPr>
+      <w:r>
+        <w:t xml:space="preserve">Need to move options button. </w:t>
+      </w:r>
+      <w:r>
+        <w:rPr>
+          <w:b/>
+        </w:rPr>
+        <w:t>ADD TO NEXT SPRINT</w:t>
+      </w:r>
+    </w:p>
+    <w:p>
+      <w:pPr>
+        <w:pStyle w:val="NoSpacing"/>
+        <w:ind w:left="720"/>
+      </w:pPr>
+    </w:p>
+    <w:p>
+      <w:pPr>
+        <w:pStyle w:val="NoSpacing"/>
+        <w:rPr>
+          <w:b/>
+        </w:rPr>
+      </w:pPr>
+      <w:r>
+        <w:rPr>
+          <w:b/>
+        </w:rPr>
+        <w:t>Sprint Retrospective</w:t>
+      </w:r>
+    </w:p>
+    <w:p>
+      <w:pPr>
+        <w:pStyle w:val="NoSpacing"/>
+        <w:rPr>
+          <w:b/>
+        </w:rPr>
+      </w:pPr>
+    </w:p>
+    <w:p>
+      <w:pPr>
+        <w:pStyle w:val="NoSpacing"/>
+        <w:numPr>
+          <w:ilvl w:val="0"/>
+          <w:numId w:val="2"/>
+        </w:numPr>
+      </w:pPr>
+      <w:r>
+        <w:t>Everything is going well. Client had no complaints.</w:t>
+      </w:r>
+    </w:p>
+    <w:p>
+      <w:pPr>
+        <w:pStyle w:val="NoSpacing"/>
+      </w:pPr>
+    </w:p>
+    <w:p>
+      <w:pPr>
+        <w:pStyle w:val="NoSpacing"/>
+        <w:rPr>
+          <w:b/>
+        </w:rPr>
+      </w:pPr>
+      <w:r>
+        <w:rPr>
+          <w:b/>
+        </w:rPr>
+        <w:t xml:space="preserve">Process </w:t>
+      </w:r>
+      <w:r>
+        <w:rPr>
+          <w:b/>
+        </w:rPr>
+        <w:t>Overview</w:t>
+      </w:r>
+      <w:r>
+        <w:rPr>
+          <w:b/>
+        </w:rPr>
+        <w:t xml:space="preserve"> &amp; Other Notes</w:t>
+      </w:r>
+    </w:p>
+    <w:p>
+      <w:pPr>
+        <w:pStyle w:val="NoSpacing"/>
+        <w:rPr>
+          <w:b/>
+        </w:rPr>
+      </w:pPr>
+    </w:p>
+    <w:p>
+      <w:pPr>
+        <w:pStyle w:val="NoSpacing"/>
+        <w:numPr>
+          <w:ilvl w:val="0"/>
+          <w:numId w:val="5"/>
+        </w:numPr>
+        <w:rPr>
+          <w:b/>
+        </w:rPr>
+      </w:pPr>
+      <w:r>
+        <w:t>We are planning that our next sprint will be our last.</w:t>
+      </w:r>
+    </w:p>
+    <w:p>
+      <w:pPr>
+        <w:pStyle w:val="NoSpacing"/>
+        <w:numPr>
+          <w:ilvl w:val="0"/>
+          <w:numId w:val="5"/>
+        </w:numPr>
+        <w:rPr>
+          <w:b/>
+        </w:rPr>
+      </w:pPr>
+      <w:r>
+        <w:t>Waiting on beta testing results. Should get results by Wednesday April 8</w:t>
+      </w:r>
+      <w:r>
+        <w:rPr>
+          <w:vertAlign w:val="superscript"/>
+        </w:rPr>
+        <w:t>th</w:t>
+      </w:r>
+    </w:p>
+    <w:p>
+      <w:pPr>
+        <w:pStyle w:val="NoSpacing"/>
+        <w:numPr>
+          <w:ilvl w:val="0"/>
+          <w:numId w:val="5"/>
+        </w:numPr>
+        <w:rPr>
+          <w:b/>
+        </w:rPr>
+      </w:pPr>
+      <w:r>
+        <w:t xml:space="preserve">PHP and MySQL are installed now. </w:t>
+      </w:r>
+    </w:p>
+    <w:p>
+      <w:pPr>
+        <w:pStyle w:val="NoSpacing"/>
+        <w:numPr>
+          <w:ilvl w:val="0"/>
+          <w:numId w:val="5"/>
+        </w:numPr>
+        <w:rPr>
+          <w:b/>
+        </w:rPr>
+      </w:pPr>
+      <w:r>
+        <w:t xml:space="preserve">Create </w:t>
+      </w:r>
+      <w:proofErr w:type="spellStart"/>
+      <w:r>
+        <w:t>d</w:t>
+      </w:r>
+      <w:r>
+        <w:t>ev</w:t>
+      </w:r>
+      <w:proofErr w:type="spellEnd"/>
+      <w:r>
+        <w:t xml:space="preserve"> server so we can develop while users are beta testing the server</w:t>
+      </w:r>
+    </w:p>
+    <w:p>
+      <w:pPr>
+        <w:pStyle w:val="NoSpacing"/>
+        <w:rPr>
+          <w:b/>
+        </w:rPr>
+      </w:pPr>
+    </w:p>
+    <w:p>
+      <w:pPr>
+        <w:pStyle w:val="NoSpacing"/>
+        <w:rPr>
+          <w:b/>
+        </w:rPr>
+      </w:pPr>
+      <w:r>
+        <w:rPr>
+          <w:b/>
+        </w:rPr>
+        <w:t>Update Sprint Backlog:</w:t>
+      </w:r>
+    </w:p>
+    <w:p>
+      <w:pPr>
+        <w:pStyle w:val="NoSpacing"/>
+        <w:rPr>
+          <w:b/>
+        </w:rPr>
+      </w:pPr>
+    </w:p>
+    <w:p>
+      <w:pPr>
+        <w:pStyle w:val="NoSpacing"/>
+      </w:pPr>
+      <w:r>
+        <w:rPr>
+          <w:b/>
+        </w:rPr>
+        <w:tab/>
+      </w:r>
+      <w:r>
+        <w:t>See Backlog.xlsx, Tab: Sp5</w:t>
+      </w:r>
+    </w:p>
+    <w:p>
+      <w:pPr>
+        <w:pStyle w:val="NoSpacing"/>
+      </w:pPr>
+    </w:p>
+    <w:p>
+      <w:pPr>
+        <w:pStyle w:val="NoSpacing"/>
+        <w:rPr>
+          <w:b/>
+        </w:rPr>
+      </w:pPr>
+      <w:r>
+        <w:rPr>
+          <w:b/>
+        </w:rPr>
+        <w:t xml:space="preserve">Create Sprint </w:t>
+      </w:r>
+      <w:proofErr w:type="spellStart"/>
+      <w:r>
+        <w:rPr>
+          <w:b/>
+        </w:rPr>
+        <w:t>Burndown</w:t>
+      </w:r>
+      <w:proofErr w:type="spellEnd"/>
+      <w:r>
+        <w:rPr>
+          <w:b/>
+        </w:rPr>
+        <w:t xml:space="preserve"> Charts:</w:t>
+      </w:r>
+      <w:r>
+        <w:rPr>
+          <w:b/>
+        </w:rPr>
+        <w:t xml:space="preserve"> </w:t>
+      </w:r>
+    </w:p>
+    <w:p>
+      <w:pPr>
+        <w:pStyle w:val="NoSpacing"/>
+        <w:rPr>
+          <w:b/>
+        </w:rPr>
+      </w:pPr>
+    </w:p>
+    <w:p>
+      <w:pPr>
+        <w:pStyle w:val="NoSpacing"/>
+      </w:pPr>
+      <w:r>
+        <w:rPr>
+          <w:b/>
+        </w:rPr>
+        <w:tab/>
+      </w:r>
+      <w:r>
+        <w:t>See Burndown.xlsx, Tab: Sp5</w:t>
+      </w:r>
+    </w:p>
+    <w:p>
+      <w:pPr>
+        <w:pStyle w:val="NoSpacing"/>
+      </w:pPr>
+    </w:p>
+    <w:p>
+      <w:pPr>
+        <w:pStyle w:val="NoSpacing"/>
+        <w:rPr>
+          <w:b/>
+        </w:rPr>
+      </w:pPr>
+      <w:r>
+        <w:rPr>
+          <w:b/>
+        </w:rPr>
+        <w:t>Create Sprint Effort and Velocity Charts:</w:t>
+      </w:r>
+      <w:r>
+        <w:rPr>
+          <w:b/>
+        </w:rPr>
+        <w:t xml:space="preserve"> </w:t>
+      </w:r>
+    </w:p>
+    <w:p>
+      <w:pPr>
+        <w:pStyle w:val="NoSpacing"/>
+        <w:rPr>
+          <w:b/>
+        </w:rPr>
+      </w:pPr>
+    </w:p>
+    <w:p>
+      <w:pPr>
+        <w:pStyle w:val="NoSpacing"/>
+      </w:pPr>
+      <w:r>
+        <w:rPr>
+          <w:b/>
+        </w:rPr>
+        <w:tab/>
+      </w:r>
+      <w:r>
+        <w:t>See “Eff</w:t>
+      </w:r>
+      <w:r>
+        <w:t>ort and Velocity.xlsx”, Tab: Sp5</w:t>
+      </w:r>
+    </w:p>
+    <w:p>
+      <w:pPr>
+        <w:pStyle w:val="NoSpacing"/>
+      </w:pPr>
+    </w:p>
+    <w:p>
+      <w:pPr>
+        <w:pStyle w:val="NoSpacing"/>
+        <w:rPr>
+          <w:b/>
+        </w:rPr>
+      </w:pPr>
+      <w:r>
+        <w:rPr>
+          <w:b/>
+        </w:rPr>
+        <w:t>Update Product Effort Charts:</w:t>
+      </w:r>
+      <w:r>
+        <w:rPr>
+          <w:b/>
+        </w:rPr>
+        <w:t xml:space="preserve"> </w:t>
+      </w:r>
+    </w:p>
+    <w:p>
+      <w:pPr>
+        <w:pStyle w:val="NoSpacing"/>
+        <w:rPr>
+          <w:b/>
+        </w:rPr>
+      </w:pPr>
+    </w:p>
+    <w:p>
+      <w:pPr>
+        <w:pStyle w:val="NoSpacing"/>
+      </w:pPr>
+      <w:r>
+        <w:rPr>
+          <w:b/>
+        </w:rPr>
+        <w:tab/>
+      </w:r>
+      <w:r>
+        <w:t>See “Effort and Velocity.xlsx”, Tab: Product</w:t>
+      </w:r>
+    </w:p>
+    <w:p>
+      <w:pPr>
+        <w:pStyle w:val="NoSpacing"/>
+        <w:rPr>
+          <w:b/>
+        </w:rPr>
+      </w:pPr>
+    </w:p>
+    <w:p>
+      <w:pPr>
+        <w:pStyle w:val="NoSpacing"/>
+        <w:rPr>
+          <w:b/>
+        </w:rPr>
+      </w:pPr>
+      <w:r>
+        <w:rPr>
+          <w:b/>
+        </w:rPr>
+        <w:t>Update Product Backlog</w:t>
+      </w:r>
+    </w:p>
+    <w:p>
+      <w:pPr>
+        <w:pStyle w:val="NoSpacing"/>
+        <w:rPr>
+          <w:b/>
+        </w:rPr>
+      </w:pPr>
+    </w:p>
+    <w:p>
+      <w:pPr>
+        <w:pStyle w:val="NoSpacing"/>
+        <w:ind w:firstLine="720"/>
+      </w:pPr>
       <w:bookmarkStart w:id="0" w:name="_GoBack"/>
       <w:bookmarkEnd w:id="0"/>
-    </w:p>
-    <w:p>
-      <w:pPr>
-        <w:pStyle w:val="NoSpacing"/>
-        <w:numPr>
-          <w:ilvl w:val="0"/>
-          <w:numId w:val="1"/>
-        </w:numPr>
-      </w:pPr>
-      <w:r>
-        <w:t>NOTES:</w:t>
-      </w:r>
-    </w:p>
-    <w:p>
-      <w:pPr>
-        <w:pStyle w:val="NoSpacing"/>
-        <w:numPr>
-          <w:ilvl w:val="1"/>
-          <w:numId w:val="1"/>
-        </w:numPr>
-      </w:pPr>
-      <w:r>
-        <w:t>Mark had a last minute change in his schedule and was unable to come. We offered to meet with mark again but he said we could email him the list of changes and decis</w:t>
-      </w:r>
-      <w:r>
-        <w:t>ions that Anne made. Since he is the “main client” he has the final say so he needed to okay the decisions Anne made.</w:t>
-      </w:r>
-      <w:r>
-        <w:t xml:space="preserve"> </w:t>
-      </w:r>
-    </w:p>
-    <w:p>
-      <w:pPr>
-        <w:pStyle w:val="NoSpacing"/>
-        <w:numPr>
-          <w:ilvl w:val="0"/>
-          <w:numId w:val="1"/>
-        </w:numPr>
-      </w:pPr>
-      <w:r>
-        <w:t>Discussion:</w:t>
-      </w:r>
-    </w:p>
-    <w:p>
-      <w:pPr>
-        <w:pStyle w:val="NoSpacing"/>
-        <w:numPr>
-          <w:ilvl w:val="1"/>
-          <w:numId w:val="1"/>
-        </w:numPr>
-      </w:pPr>
-      <w:r>
-        <w:t>We demoed w</w:t>
-      </w:r>
-      <w:r>
-        <w:t>hat was accomplished in sprint 5</w:t>
-      </w:r>
-      <w:r>
-        <w:t>.</w:t>
-      </w:r>
-    </w:p>
-    <w:p>
-      <w:pPr>
-        <w:pStyle w:val="NoSpacing"/>
-        <w:numPr>
-          <w:ilvl w:val="1"/>
-          <w:numId w:val="1"/>
-        </w:numPr>
-      </w:pPr>
-      <w:r>
-        <w:t>Discussed the following topics</w:t>
-      </w:r>
-    </w:p>
-    <w:p>
-      <w:pPr>
-        <w:pStyle w:val="NoSpacing"/>
-        <w:numPr>
-          <w:ilvl w:val="2"/>
-          <w:numId w:val="1"/>
-        </w:numPr>
-      </w:pPr>
-      <w:r>
-        <w:t>Beta Testing</w:t>
-      </w:r>
-    </w:p>
-    <w:p>
-      <w:pPr>
-        <w:pStyle w:val="NoSpacing"/>
-        <w:numPr>
-          <w:ilvl w:val="3"/>
-          <w:numId w:val="1"/>
-        </w:numPr>
-      </w:pPr>
-      <w:r>
-        <w:t>Anne is going to email some people that would use this software to get feedback from more people.</w:t>
-      </w:r>
-    </w:p>
-    <w:p>
-      <w:pPr>
-        <w:pStyle w:val="NoSpacing"/>
-        <w:numPr>
-          <w:ilvl w:val="2"/>
-          <w:numId w:val="1"/>
-        </w:numPr>
-      </w:pPr>
-      <w:r>
-        <w:t>Adding a series</w:t>
-      </w:r>
-    </w:p>
-    <w:p>
-      <w:pPr>
-        <w:pStyle w:val="NoSpacing"/>
-        <w:numPr>
-          <w:ilvl w:val="3"/>
-          <w:numId w:val="1"/>
-        </w:numPr>
-      </w:pPr>
-      <w:r>
-        <w:t>Colors</w:t>
-      </w:r>
-    </w:p>
-    <w:p>
-      <w:pPr>
-        <w:pStyle w:val="NoSpacing"/>
-        <w:numPr>
-          <w:ilvl w:val="3"/>
-          <w:numId w:val="1"/>
-        </w:numPr>
-      </w:pPr>
-      <w:r>
-        <w:t>Design</w:t>
-      </w:r>
-    </w:p>
-    <w:p>
-      <w:pPr>
-        <w:pStyle w:val="NoSpacing"/>
-        <w:numPr>
-          <w:ilvl w:val="3"/>
-          <w:numId w:val="1"/>
-        </w:numPr>
-      </w:pPr>
-      <w:r>
-        <w:t>Limit</w:t>
-      </w:r>
-      <w:r>
-        <w:t xml:space="preserve"> of # of series a user can add</w:t>
-      </w:r>
-    </w:p>
-    <w:p>
-      <w:pPr>
-        <w:pStyle w:val="NoSpacing"/>
-        <w:numPr>
-          <w:ilvl w:val="3"/>
-          <w:numId w:val="1"/>
-        </w:numPr>
-      </w:pPr>
-      <w:r>
-        <w:t xml:space="preserve">Deleting a </w:t>
-      </w:r>
-      <w:r>
-        <w:t>series</w:t>
-      </w:r>
-    </w:p>
-    <w:p>
-      <w:pPr>
-        <w:pStyle w:val="NoSpacing"/>
-        <w:numPr>
-          <w:ilvl w:val="2"/>
-          <w:numId w:val="1"/>
-        </w:numPr>
-      </w:pPr>
-      <w:r>
-        <w:t>Lower bound of evaporation rate</w:t>
-      </w:r>
-    </w:p>
-    <w:p>
-      <w:pPr>
-        <w:pStyle w:val="NoSpacing"/>
-        <w:numPr>
-          <w:ilvl w:val="2"/>
-          <w:numId w:val="1"/>
-        </w:numPr>
-      </w:pPr>
-      <w:r>
-        <w:t>Limit of # of series</w:t>
-      </w:r>
-    </w:p>
-    <w:p>
-      <w:pPr>
-        <w:pStyle w:val="NoSpacing"/>
-        <w:numPr>
-          <w:ilvl w:val="2"/>
-          <w:numId w:val="1"/>
-        </w:numPr>
-      </w:pPr>
-      <w:r>
-        <w:t>Privacy policy</w:t>
-      </w:r>
-    </w:p>
-    <w:p>
-      <w:pPr>
-        <w:pStyle w:val="NoSpacing"/>
-        <w:numPr>
-          <w:ilvl w:val="2"/>
-          <w:numId w:val="1"/>
-        </w:numPr>
-      </w:pPr>
-      <w:r>
-        <w:t>Web site usage statistics</w:t>
-      </w:r>
-    </w:p>
-    <w:p>
-      <w:pPr>
-        <w:pStyle w:val="NoSpacing"/>
-        <w:numPr>
-          <w:ilvl w:val="2"/>
-          <w:numId w:val="1"/>
-        </w:numPr>
-      </w:pPr>
-      <w:r>
-        <w:t>Database Integration</w:t>
-      </w:r>
-    </w:p>
-    <w:p>
-      <w:pPr>
-        <w:pStyle w:val="NoSpacing"/>
-        <w:numPr>
-          <w:ilvl w:val="2"/>
-          <w:numId w:val="1"/>
-        </w:numPr>
-      </w:pPr>
-      <w:r>
-        <w:t>Adding a notification</w:t>
-      </w:r>
-    </w:p>
-    <w:p>
-      <w:pPr>
-        <w:pStyle w:val="NoSpacing"/>
-        <w:numPr>
-          <w:ilvl w:val="2"/>
-          <w:numId w:val="1"/>
-        </w:numPr>
-      </w:pPr>
-      <w:r>
-        <w:t>Virtual server progress</w:t>
-      </w:r>
-    </w:p>
-    <w:p>
-      <w:pPr>
-        <w:pStyle w:val="NoSpacing"/>
-        <w:numPr>
-          <w:ilvl w:val="2"/>
-          <w:numId w:val="1"/>
-        </w:numPr>
-      </w:pPr>
-      <w:r>
-        <w:t>About page</w:t>
-      </w:r>
-    </w:p>
-    <w:p>
-      <w:pPr>
-        <w:pStyle w:val="NoSpacing"/>
-        <w:numPr>
-          <w:ilvl w:val="2"/>
-          <w:numId w:val="1"/>
-        </w:numPr>
-      </w:pPr>
-      <w:r>
-        <w:t>More text on pages to help explain how to use the website</w:t>
-      </w:r>
-    </w:p>
-    <w:p>
-      <w:pPr>
-        <w:pStyle w:val="NoSpacing"/>
-        <w:numPr>
-          <w:ilvl w:val="2"/>
-          <w:numId w:val="1"/>
-        </w:numPr>
-      </w:pPr>
-      <w:r>
-        <w:t>Deleting a project</w:t>
-      </w:r>
-    </w:p>
-    <w:p>
-      <w:pPr>
-        <w:pStyle w:val="NoSpacing"/>
-        <w:numPr>
-          <w:ilvl w:val="2"/>
-          <w:numId w:val="1"/>
-        </w:numPr>
-      </w:pPr>
-      <w:r>
-        <w:t>Future notification</w:t>
-      </w:r>
-    </w:p>
-    <w:p>
-      <w:pPr>
-        <w:pStyle w:val="NoSpacing"/>
-        <w:numPr>
-          <w:ilvl w:val="2"/>
-          <w:numId w:val="1"/>
-        </w:numPr>
-      </w:pPr>
-      <w:r>
-        <w:t>Disclaimer</w:t>
-      </w:r>
-    </w:p>
-    <w:p>
-      <w:pPr>
-        <w:pStyle w:val="NoSpacing"/>
-        <w:numPr>
-          <w:ilvl w:val="2"/>
-          <w:numId w:val="1"/>
-        </w:numPr>
-      </w:pPr>
-      <w:r>
-        <w:t>Format of graph</w:t>
-      </w:r>
-    </w:p>
-    <w:p>
-      <w:pPr>
-        <w:pStyle w:val="NoSpacing"/>
-        <w:numPr>
-          <w:ilvl w:val="2"/>
-          <w:numId w:val="1"/>
-        </w:numPr>
-      </w:pPr>
-      <w:r>
-        <w:t>Concrete</w:t>
-      </w:r>
-      <w:r>
-        <w:t xml:space="preserve"> temp for metric</w:t>
-      </w:r>
-      <w:r>
-        <w:t xml:space="preserve"> </w:t>
-      </w:r>
-    </w:p>
-    <w:p>
-      <w:pPr>
-        <w:pStyle w:val="NoSpacing"/>
-        <w:numPr>
-          <w:ilvl w:val="3"/>
-          <w:numId w:val="1"/>
-        </w:numPr>
-      </w:pPr>
-      <w:r>
-        <w:t># of decimal places</w:t>
-      </w:r>
-    </w:p>
-    <w:p>
-      <w:pPr>
-        <w:pStyle w:val="NoSpacing"/>
-        <w:numPr>
-          <w:ilvl w:val="2"/>
-          <w:numId w:val="1"/>
-        </w:numPr>
-      </w:pPr>
-      <w:r>
-        <w:t>Project page</w:t>
-      </w:r>
-    </w:p>
-    <w:p>
-      <w:pPr>
-        <w:pStyle w:val="NoSpacing"/>
-        <w:numPr>
-          <w:ilvl w:val="3"/>
-          <w:numId w:val="1"/>
-        </w:numPr>
-      </w:pPr>
-      <w:r>
-        <w:t>Had 3 different prototypes to see which one they like the best.</w:t>
-      </w:r>
-    </w:p>
-    <w:p>
-      <w:pPr>
-        <w:pStyle w:val="NoSpacing"/>
-        <w:numPr>
-          <w:ilvl w:val="0"/>
-          <w:numId w:val="1"/>
-        </w:numPr>
-      </w:pPr>
-      <w:r>
-        <w:t xml:space="preserve">Decisions: </w:t>
-      </w:r>
-    </w:p>
-    <w:p>
-      <w:pPr>
-        <w:pStyle w:val="NoSpacing"/>
-        <w:numPr>
-          <w:ilvl w:val="1"/>
-          <w:numId w:val="1"/>
-        </w:numPr>
-      </w:pPr>
-      <w:r>
-        <w:t>Clients want the following changes/additions:</w:t>
-      </w:r>
-    </w:p>
-    <w:p>
-      <w:pPr>
-        <w:pStyle w:val="NoSpacing"/>
-        <w:numPr>
-          <w:ilvl w:val="2"/>
-          <w:numId w:val="1"/>
-        </w:numPr>
-      </w:pPr>
-      <w:r>
-        <w:t>When there 3 or less projects they will be maximized. If there are more than that they will be minimized</w:t>
-      </w:r>
-    </w:p>
-    <w:p>
-      <w:pPr>
-        <w:pStyle w:val="NoSpacing"/>
-        <w:numPr>
-          <w:ilvl w:val="2"/>
-          <w:numId w:val="1"/>
-        </w:numPr>
-      </w:pPr>
-      <w:r>
-        <w:t>Lower bound of evap rate is 0</w:t>
-      </w:r>
-    </w:p>
-    <w:p>
-      <w:pPr>
-        <w:pStyle w:val="NoSpacing"/>
-        <w:numPr>
-          <w:ilvl w:val="2"/>
-          <w:numId w:val="1"/>
-        </w:numPr>
-      </w:pPr>
-      <w:r>
-        <w:t>Save users added series on projects</w:t>
-      </w:r>
-    </w:p>
-    <w:p>
-      <w:pPr>
-        <w:pStyle w:val="ListParagraph"/>
-        <w:numPr>
-          <w:ilvl w:val="2"/>
-          <w:numId w:val="1"/>
-        </w:numPr>
-      </w:pPr>
-      <w:r>
-        <w:t>When adding a series with Inside checked. In the legend it says “Inside Wind Speed’. This should be changed to “Inside”. Other than that the naming of the series is fine.</w:t>
-      </w:r>
-    </w:p>
-    <w:p>
-      <w:pPr>
-        <w:pStyle w:val="ListParagraph"/>
-        <w:numPr>
-          <w:ilvl w:val="2"/>
-          <w:numId w:val="1"/>
-        </w:numPr>
-      </w:pPr>
-      <w:r>
-        <w:t xml:space="preserve">No limit on the number of series a person can add. </w:t>
-      </w:r>
-    </w:p>
-    <w:p>
-      <w:pPr>
-        <w:pStyle w:val="ListParagraph"/>
-        <w:numPr>
-          <w:ilvl w:val="3"/>
-          <w:numId w:val="1"/>
-        </w:numPr>
-      </w:pPr>
-      <w:r>
-        <w:t>Note: We will have a limit but it will be a high number.</w:t>
-      </w:r>
-    </w:p>
-    <w:p>
-      <w:pPr>
-        <w:pStyle w:val="ListParagraph"/>
-        <w:numPr>
-          <w:ilvl w:val="2"/>
-          <w:numId w:val="1"/>
-        </w:numPr>
-      </w:pPr>
-      <w:r>
-        <w:t>If metric, a concrete temperature can have 1 decimal place.</w:t>
-      </w:r>
-    </w:p>
-    <w:p>
-      <w:pPr>
-        <w:pStyle w:val="ListParagraph"/>
-        <w:numPr>
-          <w:ilvl w:val="2"/>
-          <w:numId w:val="1"/>
-        </w:numPr>
-      </w:pPr>
-      <w:r>
-        <w:t>Add privacy policy</w:t>
-      </w:r>
-    </w:p>
-    <w:p>
-      <w:pPr>
-        <w:pStyle w:val="ListParagraph"/>
-        <w:numPr>
-          <w:ilvl w:val="2"/>
-          <w:numId w:val="1"/>
-        </w:numPr>
-      </w:pPr>
-      <w:r>
-        <w:t>Add Disclaimer (Anne will take care of this)</w:t>
-      </w:r>
-    </w:p>
-    <w:p>
-      <w:pPr>
-        <w:pStyle w:val="ListParagraph"/>
-        <w:numPr>
-          <w:ilvl w:val="2"/>
-          <w:numId w:val="1"/>
-        </w:numPr>
-      </w:pPr>
-      <w:r>
-        <w:t xml:space="preserve">The format of the graph is good as it is with the new labels on the bottom. She thought that adding vertical lines would make the graph too crowded. </w:t>
-      </w:r>
-    </w:p>
-    <w:p>
-      <w:pPr>
-        <w:pStyle w:val="ListParagraph"/>
-        <w:numPr>
-          <w:ilvl w:val="2"/>
-          <w:numId w:val="1"/>
-        </w:numPr>
-      </w:pPr>
-      <w:r>
-        <w:t>When adding a series we will choose better colors.</w:t>
-      </w:r>
-    </w:p>
-    <w:p>
-      <w:pPr>
-        <w:pStyle w:val="ListParagraph"/>
-        <w:numPr>
-          <w:ilvl w:val="2"/>
-          <w:numId w:val="1"/>
-        </w:numPr>
-      </w:pPr>
-      <w:r>
-        <w:t>We will add a red X after the series name to delete a series.</w:t>
-      </w:r>
-    </w:p>
-    <w:p>
-      <w:pPr>
-        <w:pStyle w:val="ListParagraph"/>
-        <w:numPr>
-          <w:ilvl w:val="3"/>
-          <w:numId w:val="1"/>
-        </w:numPr>
-      </w:pPr>
-      <w:r>
-        <w:t xml:space="preserve">EX: Concrete temp 40 F </w:t>
-      </w:r>
-      <w:r>
-        <w:rPr>
-          <w:color w:val="FF0000"/>
-          <w:sz w:val="24"/>
-        </w:rPr>
-        <w:t>X</w:t>
-      </w:r>
-    </w:p>
-    <w:p>
-      <w:pPr>
-        <w:pStyle w:val="ListParagraph"/>
-        <w:numPr>
-          <w:ilvl w:val="2"/>
-          <w:numId w:val="1"/>
-        </w:numPr>
-      </w:pPr>
-      <w:r>
-        <w:t xml:space="preserve">The web site stats will be grouped by months. </w:t>
-      </w:r>
-    </w:p>
-    <w:p>
-      <w:pPr>
-        <w:pStyle w:val="ListParagraph"/>
-        <w:numPr>
-          <w:ilvl w:val="3"/>
-          <w:numId w:val="1"/>
-        </w:numPr>
-      </w:pPr>
-      <w:r>
-        <w:t xml:space="preserve">These monthly reports will be saved for a year. </w:t>
-      </w:r>
-    </w:p>
-    <w:p>
-      <w:pPr>
-        <w:pStyle w:val="ListParagraph"/>
-        <w:numPr>
-          <w:ilvl w:val="4"/>
-          <w:numId w:val="1"/>
-        </w:numPr>
-      </w:pPr>
-      <w:r>
-        <w:t xml:space="preserve">EX: if we had a year of web usage statistics and on the first of the month that months statistics from last year would be deleted. </w:t>
-      </w:r>
-    </w:p>
-    <w:p>
-      <w:pPr>
-        <w:pStyle w:val="ListParagraph"/>
-        <w:numPr>
-          <w:ilvl w:val="4"/>
-          <w:numId w:val="1"/>
-        </w:numPr>
-      </w:pPr>
-      <w:r>
-        <w:t>We will keep track of the following</w:t>
-      </w:r>
-    </w:p>
-    <w:p>
-      <w:pPr>
-        <w:pStyle w:val="ListParagraph"/>
-        <w:numPr>
-          <w:ilvl w:val="5"/>
-          <w:numId w:val="1"/>
-        </w:numPr>
-      </w:pPr>
-      <w:r>
-        <w:t>Total number of accounts</w:t>
-      </w:r>
-    </w:p>
-    <w:p>
-      <w:pPr>
-        <w:pStyle w:val="ListParagraph"/>
-        <w:numPr>
-          <w:ilvl w:val="5"/>
-          <w:numId w:val="1"/>
-        </w:numPr>
-      </w:pPr>
-      <w:r>
-        <w:t>Total number of projects</w:t>
-      </w:r>
-    </w:p>
-    <w:p>
-      <w:pPr>
-        <w:pStyle w:val="ListParagraph"/>
-        <w:numPr>
-          <w:ilvl w:val="5"/>
-          <w:numId w:val="1"/>
-        </w:numPr>
-      </w:pPr>
-      <w:r>
-        <w:t xml:space="preserve"># </w:t>
-      </w:r>
-      <w:proofErr w:type="gramStart"/>
-      <w:r>
-        <w:t>of</w:t>
-      </w:r>
-      <w:proofErr w:type="gramEnd"/>
-      <w:r>
-        <w:t xml:space="preserve"> projects with shared users</w:t>
-      </w:r>
-    </w:p>
-    <w:p>
-      <w:pPr>
-        <w:pStyle w:val="ListParagraph"/>
-        <w:numPr>
-          <w:ilvl w:val="5"/>
-          <w:numId w:val="1"/>
-        </w:numPr>
-      </w:pPr>
-      <w:r>
-        <w:t xml:space="preserve"># </w:t>
-      </w:r>
-      <w:proofErr w:type="gramStart"/>
-      <w:r>
-        <w:t>of</w:t>
-      </w:r>
-      <w:proofErr w:type="gramEnd"/>
-      <w:r>
-        <w:t xml:space="preserve"> Accounts created this month</w:t>
-      </w:r>
-    </w:p>
-    <w:p>
-      <w:pPr>
-        <w:pStyle w:val="ListParagraph"/>
-        <w:numPr>
-          <w:ilvl w:val="5"/>
-          <w:numId w:val="1"/>
-        </w:numPr>
-      </w:pPr>
-      <w:r>
-        <w:t xml:space="preserve"># </w:t>
-      </w:r>
-      <w:proofErr w:type="gramStart"/>
-      <w:r>
-        <w:t>of</w:t>
-      </w:r>
-      <w:proofErr w:type="gramEnd"/>
-      <w:r>
-        <w:t xml:space="preserve"> Projects created this month</w:t>
-      </w:r>
-    </w:p>
-    <w:p>
-      <w:pPr>
-        <w:pStyle w:val="ListParagraph"/>
-        <w:numPr>
-          <w:ilvl w:val="5"/>
-          <w:numId w:val="1"/>
-        </w:numPr>
-      </w:pPr>
-      <w:r>
-        <w:t xml:space="preserve"># </w:t>
-      </w:r>
-      <w:proofErr w:type="gramStart"/>
-      <w:r>
-        <w:t>of</w:t>
-      </w:r>
-      <w:proofErr w:type="gramEnd"/>
-      <w:r>
-        <w:t xml:space="preserve"> Future Notifications created this month</w:t>
-      </w:r>
-    </w:p>
-    <w:p>
-      <w:pPr>
-        <w:pStyle w:val="ListParagraph"/>
-        <w:numPr>
-          <w:ilvl w:val="5"/>
-          <w:numId w:val="1"/>
-        </w:numPr>
-      </w:pPr>
-      <w:r>
-        <w:t xml:space="preserve"># </w:t>
-      </w:r>
-      <w:proofErr w:type="gramStart"/>
-      <w:r>
-        <w:t>of</w:t>
-      </w:r>
-      <w:proofErr w:type="gramEnd"/>
-      <w:r>
-        <w:t xml:space="preserve"> Change in State Notifications created this month</w:t>
-      </w:r>
-    </w:p>
-    <w:p>
-      <w:pPr>
-        <w:pStyle w:val="ListParagraph"/>
-        <w:numPr>
-          <w:ilvl w:val="5"/>
-          <w:numId w:val="1"/>
-        </w:numPr>
-      </w:pPr>
-      <w:r>
-        <w:t xml:space="preserve"># </w:t>
-      </w:r>
-      <w:proofErr w:type="gramStart"/>
-      <w:r>
-        <w:t>of</w:t>
-      </w:r>
-      <w:proofErr w:type="gramEnd"/>
-      <w:r>
-        <w:t xml:space="preserve"> Notifications that were sent this month</w:t>
-      </w:r>
-    </w:p>
-    <w:p>
-      <w:pPr>
-        <w:pStyle w:val="ListParagraph"/>
-        <w:numPr>
-          <w:ilvl w:val="5"/>
-          <w:numId w:val="1"/>
-        </w:numPr>
-      </w:pPr>
-      <w:r>
-        <w:t>The zip codes that were searched for | is guest/user | # of times searched</w:t>
-      </w:r>
-    </w:p>
-    <w:p>
-      <w:pPr>
-        <w:pStyle w:val="ListParagraph"/>
-        <w:numPr>
-          <w:ilvl w:val="2"/>
-          <w:numId w:val="1"/>
-        </w:numPr>
-      </w:pPr>
-      <w:r>
-        <w:t xml:space="preserve">To add a notification the user will click a point on the graph and be able to choose to be notified if this point goes into the low, moderate, or high risk zones (or a combination of these zones). </w:t>
-      </w:r>
-    </w:p>
-    <w:p>
-      <w:pPr>
-        <w:pStyle w:val="ListParagraph"/>
-        <w:numPr>
-          <w:ilvl w:val="3"/>
-          <w:numId w:val="1"/>
-        </w:numPr>
-      </w:pPr>
-      <w:r>
-        <w:t>Any points on the graph that have notifications will have a small white circle around the point to distinguish the point from other points.</w:t>
-      </w:r>
-    </w:p>
-    <w:p>
-      <w:pPr>
-        <w:pStyle w:val="ListParagraph"/>
-        <w:numPr>
-          <w:ilvl w:val="3"/>
-          <w:numId w:val="1"/>
-        </w:numPr>
-      </w:pPr>
-      <w:r>
-        <w:t xml:space="preserve">We </w:t>
-      </w:r>
-      <w:r>
-        <w:t>will check once a day to see</w:t>
-      </w:r>
-      <w:r>
-        <w:t xml:space="preserve"> if the weather predications change for the notifications. </w:t>
-      </w:r>
-    </w:p>
-    <w:p>
-      <w:pPr>
-        <w:pStyle w:val="NoSpacing"/>
-        <w:numPr>
-          <w:ilvl w:val="0"/>
-          <w:numId w:val="1"/>
-        </w:numPr>
-      </w:pPr>
-      <w:r>
-        <w:t>Follow up actions:</w:t>
-      </w:r>
-    </w:p>
-    <w:p>
-      <w:pPr>
-        <w:pStyle w:val="NoSpacing"/>
-        <w:numPr>
-          <w:ilvl w:val="1"/>
-          <w:numId w:val="1"/>
-        </w:numPr>
-      </w:pPr>
-      <w:r>
-        <w:t xml:space="preserve">Anne is creating the disclaimer </w:t>
-      </w:r>
-    </w:p>
-    <w:p>
-      <w:pPr>
-        <w:pStyle w:val="NoSpacing"/>
-        <w:numPr>
-          <w:ilvl w:val="1"/>
-          <w:numId w:val="1"/>
-        </w:numPr>
-      </w:pPr>
-      <w:r>
-        <w:t>Anne is creating the content that will be on the about page</w:t>
-      </w:r>
-    </w:p>
-    <w:p>
-      <w:pPr>
-        <w:pStyle w:val="NoSpacing"/>
-        <w:numPr>
-          <w:ilvl w:val="0"/>
-          <w:numId w:val="1"/>
-        </w:numPr>
-      </w:pPr>
-      <w:r>
-        <w:t xml:space="preserve">From beta testing </w:t>
-      </w:r>
-    </w:p>
-    <w:p>
-      <w:pPr>
-        <w:pStyle w:val="NoSpacing"/>
-        <w:numPr>
-          <w:ilvl w:val="1"/>
-          <w:numId w:val="1"/>
-        </w:numPr>
-      </w:pPr>
-      <w:r>
-        <w:t>Buttons on graph page</w:t>
-      </w:r>
-      <w:r>
-        <w:t xml:space="preserve"> (Add notifications, options)</w:t>
-      </w:r>
-    </w:p>
-    <w:p>
-      <w:pPr>
-        <w:pStyle w:val="NoSpacing"/>
-        <w:numPr>
-          <w:ilvl w:val="2"/>
-          <w:numId w:val="1"/>
-        </w:numPr>
-      </w:pPr>
-      <w:r>
-        <w:t>Spread out better</w:t>
-      </w:r>
-    </w:p>
-    <w:p>
-      <w:pPr>
-        <w:pStyle w:val="NoSpacing"/>
-        <w:ind w:left="720"/>
-      </w:pPr>
-    </w:p>
-    <w:p>
-      <w:pPr>
-        <w:pStyle w:val="NoSpacing"/>
-        <w:rPr>
-          <w:b/>
-        </w:rPr>
-      </w:pPr>
-      <w:r>
-        <w:rPr>
-          <w:b/>
-        </w:rPr>
-        <w:t>Sprint Retrospective</w:t>
-      </w:r>
-    </w:p>
-    <w:p>
-      <w:pPr>
-        <w:pStyle w:val="NoSpacing"/>
-        <w:rPr>
-          <w:b/>
-        </w:rPr>
-      </w:pPr>
-    </w:p>
-    <w:p>
-      <w:pPr>
-        <w:pStyle w:val="NoSpacing"/>
-        <w:numPr>
-          <w:ilvl w:val="0"/>
-          <w:numId w:val="2"/>
-        </w:numPr>
-      </w:pPr>
-      <w:r>
-        <w:t>Everything is going well. Client had no complaints.</w:t>
-      </w:r>
-    </w:p>
-    <w:p>
-      <w:pPr>
-        <w:pStyle w:val="NoSpacing"/>
-      </w:pPr>
-    </w:p>
-    <w:p>
-      <w:pPr>
-        <w:pStyle w:val="NoSpacing"/>
-        <w:rPr>
-          <w:b/>
-        </w:rPr>
-      </w:pPr>
-      <w:r>
-        <w:rPr>
-          <w:b/>
-        </w:rPr>
-        <w:t xml:space="preserve">Process </w:t>
-      </w:r>
-      <w:r>
-        <w:rPr>
-          <w:b/>
-        </w:rPr>
-        <w:t>Overview</w:t>
-      </w:r>
-      <w:r>
-        <w:rPr>
-          <w:b/>
-        </w:rPr>
-        <w:t xml:space="preserve"> &amp; Other Notes</w:t>
-      </w:r>
-    </w:p>
-    <w:p>
-      <w:pPr>
-        <w:pStyle w:val="NoSpacing"/>
-        <w:rPr>
-          <w:b/>
-        </w:rPr>
-      </w:pPr>
-    </w:p>
-    <w:p>
-      <w:pPr>
-        <w:pStyle w:val="NoSpacing"/>
-        <w:numPr>
-          <w:ilvl w:val="0"/>
-          <w:numId w:val="5"/>
-        </w:numPr>
-        <w:rPr>
-          <w:b/>
-        </w:rPr>
-      </w:pPr>
-      <w:r>
-        <w:t>We are planning that our next sprint will be our last.</w:t>
-      </w:r>
-    </w:p>
-    <w:p>
-      <w:pPr>
-        <w:pStyle w:val="NoSpacing"/>
-        <w:numPr>
-          <w:ilvl w:val="0"/>
-          <w:numId w:val="5"/>
-        </w:numPr>
-        <w:rPr>
-          <w:b/>
-        </w:rPr>
-      </w:pPr>
-      <w:r>
-        <w:t>Waiting on beta testing results. Should get results by Wednesday April 8</w:t>
-      </w:r>
-      <w:r>
-        <w:rPr>
-          <w:vertAlign w:val="superscript"/>
-        </w:rPr>
-        <w:t>th</w:t>
-      </w:r>
-    </w:p>
-    <w:p>
-      <w:pPr>
-        <w:pStyle w:val="NoSpacing"/>
-        <w:numPr>
-          <w:ilvl w:val="0"/>
-          <w:numId w:val="5"/>
-        </w:numPr>
-        <w:rPr>
-          <w:b/>
-        </w:rPr>
-      </w:pPr>
-      <w:r>
-        <w:t xml:space="preserve">PHP and MySQL are installed now. </w:t>
-      </w:r>
-    </w:p>
-    <w:p>
-      <w:pPr>
-        <w:pStyle w:val="NoSpacing"/>
-        <w:rPr>
-          <w:b/>
-        </w:rPr>
-      </w:pPr>
-    </w:p>
-    <w:p>
-      <w:pPr>
-        <w:pStyle w:val="NoSpacing"/>
-        <w:rPr>
-          <w:b/>
-        </w:rPr>
-      </w:pPr>
-      <w:r>
-        <w:rPr>
-          <w:b/>
-        </w:rPr>
-        <w:t>Update Sprint Backlog:</w:t>
-      </w:r>
-    </w:p>
-    <w:p>
-      <w:pPr>
-        <w:pStyle w:val="NoSpacing"/>
-        <w:rPr>
-          <w:b/>
-        </w:rPr>
-      </w:pPr>
-    </w:p>
-    <w:p>
-      <w:pPr>
-        <w:pStyle w:val="NoSpacing"/>
-      </w:pPr>
-      <w:r>
-        <w:rPr>
-          <w:b/>
-        </w:rPr>
-        <w:tab/>
-      </w:r>
-      <w:r>
-        <w:rPr>
-          <w:highlight w:val="yellow"/>
-        </w:rPr>
-        <w:t>See Backlog.xlsx, Tab: Sp5</w:t>
-      </w:r>
-    </w:p>
-    <w:p>
-      <w:pPr>
-        <w:pStyle w:val="NoSpacing"/>
-      </w:pPr>
-    </w:p>
-    <w:p>
-      <w:pPr>
-        <w:pStyle w:val="NoSpacing"/>
-        <w:rPr>
-          <w:b/>
-        </w:rPr>
-      </w:pPr>
-      <w:r>
-        <w:rPr>
-          <w:b/>
-        </w:rPr>
-        <w:t xml:space="preserve">Create Sprint </w:t>
-      </w:r>
-      <w:proofErr w:type="spellStart"/>
-      <w:r>
-        <w:rPr>
-          <w:b/>
-        </w:rPr>
-        <w:t>Burndown</w:t>
-      </w:r>
-      <w:proofErr w:type="spellEnd"/>
-      <w:r>
-        <w:rPr>
-          <w:b/>
-        </w:rPr>
-        <w:t xml:space="preserve"> Charts:</w:t>
-      </w:r>
-      <w:r>
-        <w:rPr>
-          <w:b/>
-        </w:rPr>
-        <w:t xml:space="preserve"> </w:t>
-      </w:r>
-    </w:p>
-    <w:p>
-      <w:pPr>
-        <w:pStyle w:val="NoSpacing"/>
-        <w:rPr>
-          <w:b/>
-        </w:rPr>
-      </w:pPr>
-    </w:p>
-    <w:p>
-      <w:pPr>
-        <w:pStyle w:val="NoSpacing"/>
-      </w:pPr>
-      <w:r>
-        <w:rPr>
-          <w:b/>
-        </w:rPr>
-        <w:tab/>
-      </w:r>
-      <w:r>
-        <w:rPr>
-          <w:highlight w:val="yellow"/>
-        </w:rPr>
-        <w:t>See Burndown.xlsx, Tab: Sp5</w:t>
-      </w:r>
-    </w:p>
-    <w:p>
-      <w:pPr>
-        <w:pStyle w:val="NoSpacing"/>
-      </w:pPr>
-    </w:p>
-    <w:p>
-      <w:pPr>
-        <w:pStyle w:val="NoSpacing"/>
-        <w:rPr>
-          <w:b/>
-        </w:rPr>
-      </w:pPr>
-      <w:r>
-        <w:rPr>
-          <w:b/>
-        </w:rPr>
-        <w:t>Create Sprint Effort and Velocity Charts:</w:t>
-      </w:r>
-      <w:r>
-        <w:rPr>
-          <w:b/>
-        </w:rPr>
-        <w:t xml:space="preserve"> </w:t>
-      </w:r>
-    </w:p>
-    <w:p>
-      <w:pPr>
-        <w:pStyle w:val="NoSpacing"/>
-        <w:rPr>
-          <w:b/>
-        </w:rPr>
-      </w:pPr>
-    </w:p>
-    <w:p>
-      <w:pPr>
-        <w:pStyle w:val="NoSpacing"/>
-      </w:pPr>
-      <w:r>
-        <w:rPr>
-          <w:b/>
-        </w:rPr>
-        <w:tab/>
-      </w:r>
-      <w:r>
-        <w:rPr>
-          <w:highlight w:val="yellow"/>
-        </w:rPr>
-        <w:t>See “Eff</w:t>
-      </w:r>
-      <w:r>
-        <w:rPr>
-          <w:highlight w:val="yellow"/>
-        </w:rPr>
-        <w:t>ort and Velocity.xlsx”, Tab: Sp5</w:t>
-      </w:r>
-    </w:p>
-    <w:p>
-      <w:pPr>
-        <w:pStyle w:val="NoSpacing"/>
-      </w:pPr>
-    </w:p>
-    <w:p>
-      <w:pPr>
-        <w:pStyle w:val="NoSpacing"/>
-        <w:rPr>
-          <w:b/>
-        </w:rPr>
-      </w:pPr>
-      <w:r>
-        <w:rPr>
-          <w:b/>
-        </w:rPr>
-        <w:t>Update Product Effort Charts:</w:t>
-      </w:r>
-      <w:r>
-        <w:rPr>
-          <w:b/>
-        </w:rPr>
-        <w:t xml:space="preserve"> </w:t>
-      </w:r>
-    </w:p>
-    <w:p>
-      <w:pPr>
-        <w:pStyle w:val="NoSpacing"/>
-        <w:rPr>
-          <w:b/>
-        </w:rPr>
-      </w:pPr>
-    </w:p>
-    <w:p>
-      <w:pPr>
-        <w:pStyle w:val="NoSpacing"/>
-      </w:pPr>
-      <w:r>
-        <w:rPr>
-          <w:b/>
-        </w:rPr>
-        <w:tab/>
-      </w:r>
-      <w:r>
-        <w:rPr>
-          <w:highlight w:val="yellow"/>
-        </w:rPr>
-        <w:t>See “Effort and Velocity.xlsx”, Tab: Product</w:t>
-      </w:r>
-    </w:p>
-    <w:p>
-      <w:pPr>
-        <w:pStyle w:val="NoSpacing"/>
-        <w:rPr>
-          <w:b/>
-        </w:rPr>
-      </w:pPr>
-    </w:p>
-    <w:p>
-      <w:pPr>
-        <w:pStyle w:val="NoSpacing"/>
-        <w:rPr>
-          <w:b/>
-        </w:rPr>
-      </w:pPr>
-      <w:r>
-        <w:rPr>
-          <w:b/>
-        </w:rPr>
-        <w:t>Update Product Backlog</w:t>
-      </w:r>
-    </w:p>
-    <w:p>
-      <w:pPr>
-        <w:pStyle w:val="NoSpacing"/>
-        <w:rPr>
-          <w:b/>
-        </w:rPr>
-      </w:pPr>
-    </w:p>
-    <w:p>
-      <w:pPr>
-        <w:pStyle w:val="NoSpacing"/>
-        <w:ind w:firstLine="720"/>
-      </w:pPr>
-      <w:r>
-        <w:rPr>
-          <w:highlight w:val="yellow"/>
-        </w:rPr>
+      <w:r>
         <w:t>See Backlog.xlsx, Tab: Current</w:t>
       </w:r>
     </w:p>

</xml_diff>